<commit_message>
Day14 error is resolve
</commit_message>
<xml_diff>
--- a/Day14/Day14Task.docx
+++ b/Day14/Day14Task.docx
@@ -703,7 +703,7 @@
             <wp:positionV relativeFrom="paragraph">
               <wp:posOffset>635</wp:posOffset>
             </wp:positionV>
-            <wp:extent cx="5731510" cy="2910205"/>
+            <wp:extent cx="6106160" cy="3100070"/>
             <wp:effectExtent l="0" t="0" r="0" b="0"/>
             <wp:wrapSquare wrapText="largest"/>
             <wp:docPr id="4" name="Image1" descr=""/>
@@ -728,7 +728,7 @@
                   <pic:spPr bwMode="auto">
                     <a:xfrm>
                       <a:off x="0" y="0"/>
-                      <a:ext cx="5731510" cy="2910205"/>
+                      <a:ext cx="6106160" cy="3100070"/>
                     </a:xfrm>
                     <a:prstGeom prst="rect">
                       <a:avLst/>
@@ -763,6 +763,441 @@
       </w:pPr>
       <w:r>
         <w:rPr/>
+      </w:r>
+    </w:p>
+    <w:p>
+      <w:pPr>
+        <w:pStyle w:val="LOnormal"/>
+        <w:rPr/>
+      </w:pPr>
+      <w:r>
+        <w:rPr/>
+      </w:r>
+    </w:p>
+    <w:p>
+      <w:pPr>
+        <w:pStyle w:val="LOnormal"/>
+        <w:rPr/>
+      </w:pPr>
+      <w:r>
+        <w:rPr/>
+      </w:r>
+    </w:p>
+    <w:p>
+      <w:pPr>
+        <w:pStyle w:val="LOnormal"/>
+        <w:rPr/>
+      </w:pPr>
+      <w:r>
+        <w:rPr/>
+      </w:r>
+    </w:p>
+    <w:p>
+      <w:pPr>
+        <w:pStyle w:val="LOnormal"/>
+        <w:rPr/>
+      </w:pPr>
+      <w:r>
+        <w:rPr/>
+      </w:r>
+    </w:p>
+    <w:p>
+      <w:pPr>
+        <w:pStyle w:val="LOnormal"/>
+        <w:rPr/>
+      </w:pPr>
+      <w:r>
+        <w:drawing>
+          <wp:anchor behindDoc="0" distT="0" distB="0" distL="0" distR="0" simplePos="0" locked="0" layoutInCell="0" allowOverlap="1" relativeHeight="6">
+            <wp:simplePos x="0" y="0"/>
+            <wp:positionH relativeFrom="column">
+              <wp:align>center</wp:align>
+            </wp:positionH>
+            <wp:positionV relativeFrom="paragraph">
+              <wp:posOffset>635</wp:posOffset>
+            </wp:positionV>
+            <wp:extent cx="6129020" cy="3313430"/>
+            <wp:effectExtent l="0" t="0" r="0" b="0"/>
+            <wp:wrapSquare wrapText="largest"/>
+            <wp:docPr id="5" name="Image5" descr=""/>
+            <wp:cNvGraphicFramePr>
+              <a:graphicFrameLocks xmlns:a="http://schemas.openxmlformats.org/drawingml/2006/main" noChangeAspect="1"/>
+            </wp:cNvGraphicFramePr>
+            <a:graphic xmlns:a="http://schemas.openxmlformats.org/drawingml/2006/main">
+              <a:graphicData uri="http://schemas.openxmlformats.org/drawingml/2006/picture">
+                <pic:pic xmlns:pic="http://schemas.openxmlformats.org/drawingml/2006/picture">
+                  <pic:nvPicPr>
+                    <pic:cNvPr id="5" name="Image5" descr=""/>
+                    <pic:cNvPicPr>
+                      <a:picLocks noChangeAspect="1" noChangeArrowheads="1"/>
+                    </pic:cNvPicPr>
+                  </pic:nvPicPr>
+                  <pic:blipFill>
+                    <a:blip r:embed="rId6"/>
+                    <a:stretch>
+                      <a:fillRect/>
+                    </a:stretch>
+                  </pic:blipFill>
+                  <pic:spPr bwMode="auto">
+                    <a:xfrm>
+                      <a:off x="0" y="0"/>
+                      <a:ext cx="6129020" cy="3313430"/>
+                    </a:xfrm>
+                    <a:prstGeom prst="rect">
+                      <a:avLst/>
+                    </a:prstGeom>
+                  </pic:spPr>
+                </pic:pic>
+              </a:graphicData>
+            </a:graphic>
+          </wp:anchor>
+        </w:drawing>
+      </w:r>
+      <w:r>
+        <w:rPr/>
+        <w:t xml:space="preserve">                                                                                                                </w:t>
+      </w:r>
+    </w:p>
+    <w:p>
+      <w:pPr>
+        <w:pStyle w:val="LOnormal"/>
+        <w:rPr/>
+      </w:pPr>
+      <w:r>
+        <w:rPr/>
+      </w:r>
+    </w:p>
+    <w:p>
+      <w:pPr>
+        <w:pStyle w:val="LOnormal"/>
+        <w:rPr/>
+      </w:pPr>
+      <w:r>
+        <w:rPr/>
+      </w:r>
+    </w:p>
+    <w:p>
+      <w:pPr>
+        <w:pStyle w:val="LOnormal"/>
+        <w:rPr/>
+      </w:pPr>
+      <w:r>
+        <w:rPr/>
+      </w:r>
+    </w:p>
+    <w:p>
+      <w:pPr>
+        <w:pStyle w:val="LOnormal"/>
+        <w:rPr/>
+      </w:pPr>
+      <w:r>
+        <w:rPr/>
+      </w:r>
+    </w:p>
+    <w:p>
+      <w:pPr>
+        <w:pStyle w:val="LOnormal"/>
+        <w:rPr/>
+      </w:pPr>
+      <w:r>
+        <w:rPr/>
+        <w:drawing>
+          <wp:anchor behindDoc="0" distT="0" distB="0" distL="0" distR="0" simplePos="0" locked="0" layoutInCell="0" allowOverlap="1" relativeHeight="7">
+            <wp:simplePos x="0" y="0"/>
+            <wp:positionH relativeFrom="column">
+              <wp:posOffset>-23495</wp:posOffset>
+            </wp:positionH>
+            <wp:positionV relativeFrom="paragraph">
+              <wp:posOffset>1905</wp:posOffset>
+            </wp:positionV>
+            <wp:extent cx="5731510" cy="4266565"/>
+            <wp:effectExtent l="0" t="0" r="0" b="0"/>
+            <wp:wrapSquare wrapText="largest"/>
+            <wp:docPr id="6" name="Image6" descr=""/>
+            <wp:cNvGraphicFramePr>
+              <a:graphicFrameLocks xmlns:a="http://schemas.openxmlformats.org/drawingml/2006/main" noChangeAspect="1"/>
+            </wp:cNvGraphicFramePr>
+            <a:graphic xmlns:a="http://schemas.openxmlformats.org/drawingml/2006/main">
+              <a:graphicData uri="http://schemas.openxmlformats.org/drawingml/2006/picture">
+                <pic:pic xmlns:pic="http://schemas.openxmlformats.org/drawingml/2006/picture">
+                  <pic:nvPicPr>
+                    <pic:cNvPr id="6" name="Image6" descr=""/>
+                    <pic:cNvPicPr>
+                      <a:picLocks noChangeAspect="1" noChangeArrowheads="1"/>
+                    </pic:cNvPicPr>
+                  </pic:nvPicPr>
+                  <pic:blipFill>
+                    <a:blip r:embed="rId7"/>
+                    <a:stretch>
+                      <a:fillRect/>
+                    </a:stretch>
+                  </pic:blipFill>
+                  <pic:spPr bwMode="auto">
+                    <a:xfrm>
+                      <a:off x="0" y="0"/>
+                      <a:ext cx="5731510" cy="4266565"/>
+                    </a:xfrm>
+                    <a:prstGeom prst="rect">
+                      <a:avLst/>
+                    </a:prstGeom>
+                  </pic:spPr>
+                </pic:pic>
+              </a:graphicData>
+            </a:graphic>
+          </wp:anchor>
+        </w:drawing>
+      </w:r>
+    </w:p>
+    <w:p>
+      <w:pPr>
+        <w:pStyle w:val="LOnormal"/>
+        <w:rPr/>
+      </w:pPr>
+      <w:r>
+        <w:rPr/>
+        <w:t xml:space="preserve"> </w:t>
+      </w:r>
+    </w:p>
+    <w:p>
+      <w:pPr>
+        <w:pStyle w:val="LOnormal"/>
+        <w:rPr/>
+      </w:pPr>
+      <w:r>
+        <w:rPr/>
+      </w:r>
+    </w:p>
+    <w:p>
+      <w:pPr>
+        <w:pStyle w:val="LOnormal"/>
+        <w:rPr/>
+      </w:pPr>
+      <w:r>
+        <w:rPr/>
+      </w:r>
+    </w:p>
+    <w:p>
+      <w:pPr>
+        <w:pStyle w:val="LOnormal"/>
+        <w:rPr/>
+      </w:pPr>
+      <w:r>
+        <w:rPr/>
+      </w:r>
+    </w:p>
+    <w:p>
+      <w:pPr>
+        <w:pStyle w:val="LOnormal"/>
+        <w:rPr/>
+      </w:pPr>
+      <w:r>
+        <w:rPr/>
+        <w:drawing>
+          <wp:anchor behindDoc="0" distT="0" distB="0" distL="0" distR="0" simplePos="0" locked="0" layoutInCell="0" allowOverlap="1" relativeHeight="8">
+            <wp:simplePos x="0" y="0"/>
+            <wp:positionH relativeFrom="column">
+              <wp:align>center</wp:align>
+            </wp:positionH>
+            <wp:positionV relativeFrom="paragraph">
+              <wp:posOffset>635</wp:posOffset>
+            </wp:positionV>
+            <wp:extent cx="5731510" cy="3359150"/>
+            <wp:effectExtent l="0" t="0" r="0" b="0"/>
+            <wp:wrapSquare wrapText="largest"/>
+            <wp:docPr id="7" name="Image7" descr=""/>
+            <wp:cNvGraphicFramePr>
+              <a:graphicFrameLocks xmlns:a="http://schemas.openxmlformats.org/drawingml/2006/main" noChangeAspect="1"/>
+            </wp:cNvGraphicFramePr>
+            <a:graphic xmlns:a="http://schemas.openxmlformats.org/drawingml/2006/main">
+              <a:graphicData uri="http://schemas.openxmlformats.org/drawingml/2006/picture">
+                <pic:pic xmlns:pic="http://schemas.openxmlformats.org/drawingml/2006/picture">
+                  <pic:nvPicPr>
+                    <pic:cNvPr id="7" name="Image7" descr=""/>
+                    <pic:cNvPicPr>
+                      <a:picLocks noChangeAspect="1" noChangeArrowheads="1"/>
+                    </pic:cNvPicPr>
+                  </pic:nvPicPr>
+                  <pic:blipFill>
+                    <a:blip r:embed="rId8"/>
+                    <a:stretch>
+                      <a:fillRect/>
+                    </a:stretch>
+                  </pic:blipFill>
+                  <pic:spPr bwMode="auto">
+                    <a:xfrm>
+                      <a:off x="0" y="0"/>
+                      <a:ext cx="5731510" cy="3359150"/>
+                    </a:xfrm>
+                    <a:prstGeom prst="rect">
+                      <a:avLst/>
+                    </a:prstGeom>
+                  </pic:spPr>
+                </pic:pic>
+              </a:graphicData>
+            </a:graphic>
+          </wp:anchor>
+        </w:drawing>
+      </w:r>
+      <w:r>
+        <w:rPr/>
+        <w:t xml:space="preserve">  </w:t>
+      </w:r>
+    </w:p>
+    <w:p>
+      <w:pPr>
+        <w:pStyle w:val="LOnormal"/>
+        <w:rPr/>
+      </w:pPr>
+      <w:r>
+        <w:rPr/>
+        <w:t xml:space="preserve"> </w:t>
+      </w:r>
+    </w:p>
+    <w:p>
+      <w:pPr>
+        <w:pStyle w:val="LOnormal"/>
+        <w:rPr/>
+      </w:pPr>
+      <w:r>
+        <w:rPr/>
+      </w:r>
+    </w:p>
+    <w:p>
+      <w:pPr>
+        <w:pStyle w:val="LOnormal"/>
+        <w:rPr/>
+      </w:pPr>
+      <w:r>
+        <w:rPr/>
+      </w:r>
+    </w:p>
+    <w:p>
+      <w:pPr>
+        <w:pStyle w:val="LOnormal"/>
+        <w:rPr/>
+      </w:pPr>
+      <w:r>
+        <w:rPr/>
+      </w:r>
+    </w:p>
+    <w:p>
+      <w:pPr>
+        <w:pStyle w:val="LOnormal"/>
+        <w:rPr/>
+      </w:pPr>
+      <w:r>
+        <w:drawing>
+          <wp:anchor behindDoc="0" distT="0" distB="0" distL="0" distR="0" simplePos="0" locked="0" layoutInCell="0" allowOverlap="1" relativeHeight="9">
+            <wp:simplePos x="0" y="0"/>
+            <wp:positionH relativeFrom="column">
+              <wp:align>center</wp:align>
+            </wp:positionH>
+            <wp:positionV relativeFrom="paragraph">
+              <wp:posOffset>635</wp:posOffset>
+            </wp:positionV>
+            <wp:extent cx="5731510" cy="1142365"/>
+            <wp:effectExtent l="0" t="0" r="0" b="0"/>
+            <wp:wrapSquare wrapText="largest"/>
+            <wp:docPr id="8" name="Image8" descr=""/>
+            <wp:cNvGraphicFramePr>
+              <a:graphicFrameLocks xmlns:a="http://schemas.openxmlformats.org/drawingml/2006/main" noChangeAspect="1"/>
+            </wp:cNvGraphicFramePr>
+            <a:graphic xmlns:a="http://schemas.openxmlformats.org/drawingml/2006/main">
+              <a:graphicData uri="http://schemas.openxmlformats.org/drawingml/2006/picture">
+                <pic:pic xmlns:pic="http://schemas.openxmlformats.org/drawingml/2006/picture">
+                  <pic:nvPicPr>
+                    <pic:cNvPr id="8" name="Image8" descr=""/>
+                    <pic:cNvPicPr>
+                      <a:picLocks noChangeAspect="1" noChangeArrowheads="1"/>
+                    </pic:cNvPicPr>
+                  </pic:nvPicPr>
+                  <pic:blipFill>
+                    <a:blip r:embed="rId9"/>
+                    <a:stretch>
+                      <a:fillRect/>
+                    </a:stretch>
+                  </pic:blipFill>
+                  <pic:spPr bwMode="auto">
+                    <a:xfrm>
+                      <a:off x="0" y="0"/>
+                      <a:ext cx="5731510" cy="1142365"/>
+                    </a:xfrm>
+                    <a:prstGeom prst="rect">
+                      <a:avLst/>
+                    </a:prstGeom>
+                  </pic:spPr>
+                </pic:pic>
+              </a:graphicData>
+            </a:graphic>
+          </wp:anchor>
+        </w:drawing>
+      </w:r>
+      <w:r>
+        <w:rPr/>
+        <w:t xml:space="preserve"> </w:t>
+      </w:r>
+    </w:p>
+    <w:p>
+      <w:pPr>
+        <w:pStyle w:val="LOnormal"/>
+        <w:rPr/>
+      </w:pPr>
+      <w:r>
+        <w:rPr/>
+      </w:r>
+    </w:p>
+    <w:p>
+      <w:pPr>
+        <w:pStyle w:val="LOnormal"/>
+        <w:rPr/>
+      </w:pPr>
+      <w:r>
+        <w:rPr/>
+        <w:drawing>
+          <wp:anchor behindDoc="0" distT="0" distB="0" distL="0" distR="0" simplePos="0" locked="0" layoutInCell="0" allowOverlap="1" relativeHeight="10">
+            <wp:simplePos x="0" y="0"/>
+            <wp:positionH relativeFrom="column">
+              <wp:align>center</wp:align>
+            </wp:positionH>
+            <wp:positionV relativeFrom="paragraph">
+              <wp:posOffset>635</wp:posOffset>
+            </wp:positionV>
+            <wp:extent cx="5731510" cy="3813175"/>
+            <wp:effectExtent l="0" t="0" r="0" b="0"/>
+            <wp:wrapSquare wrapText="largest"/>
+            <wp:docPr id="9" name="Image9" descr=""/>
+            <wp:cNvGraphicFramePr>
+              <a:graphicFrameLocks xmlns:a="http://schemas.openxmlformats.org/drawingml/2006/main" noChangeAspect="1"/>
+            </wp:cNvGraphicFramePr>
+            <a:graphic xmlns:a="http://schemas.openxmlformats.org/drawingml/2006/main">
+              <a:graphicData uri="http://schemas.openxmlformats.org/drawingml/2006/picture">
+                <pic:pic xmlns:pic="http://schemas.openxmlformats.org/drawingml/2006/picture">
+                  <pic:nvPicPr>
+                    <pic:cNvPr id="9" name="Image9" descr=""/>
+                    <pic:cNvPicPr>
+                      <a:picLocks noChangeAspect="1" noChangeArrowheads="1"/>
+                    </pic:cNvPicPr>
+                  </pic:nvPicPr>
+                  <pic:blipFill>
+                    <a:blip r:embed="rId10"/>
+                    <a:stretch>
+                      <a:fillRect/>
+                    </a:stretch>
+                  </pic:blipFill>
+                  <pic:spPr bwMode="auto">
+                    <a:xfrm>
+                      <a:off x="0" y="0"/>
+                      <a:ext cx="5731510" cy="3813175"/>
+                    </a:xfrm>
+                    <a:prstGeom prst="rect">
+                      <a:avLst/>
+                    </a:prstGeom>
+                  </pic:spPr>
+                </pic:pic>
+              </a:graphicData>
+            </a:graphic>
+          </wp:anchor>
+        </w:drawing>
       </w:r>
     </w:p>
     <w:sectPr>

</xml_diff>

<commit_message>
Day14 changes are made
</commit_message>
<xml_diff>
--- a/Day14/Day14Task.docx
+++ b/Day14/Day14Task.docx
@@ -501,6 +501,96 @@
       <w:r>
         <w:rPr/>
         <w:t>.</w:t>
+      </w:r>
+    </w:p>
+    <w:p>
+      <w:pPr>
+        <w:pStyle w:val="LOnormal"/>
+        <w:numPr>
+          <w:ilvl w:val="0"/>
+          <w:numId w:val="0"/>
+        </w:numPr>
+        <w:spacing w:lineRule="auto" w:line="240" w:beforeAutospacing="0" w:before="0" w:after="240"/>
+        <w:ind w:left="1440" w:hanging="0"/>
+        <w:rPr/>
+      </w:pPr>
+      <w:r>
+        <w:rPr/>
+      </w:r>
+    </w:p>
+    <w:p>
+      <w:pPr>
+        <w:pStyle w:val="LOnormal"/>
+        <w:numPr>
+          <w:ilvl w:val="0"/>
+          <w:numId w:val="0"/>
+        </w:numPr>
+        <w:spacing w:lineRule="auto" w:line="240" w:beforeAutospacing="0" w:before="0" w:after="240"/>
+        <w:ind w:left="1440" w:hanging="0"/>
+        <w:rPr/>
+      </w:pPr>
+      <w:r>
+        <w:rPr/>
+      </w:r>
+    </w:p>
+    <w:p>
+      <w:pPr>
+        <w:pStyle w:val="LOnormal"/>
+        <w:numPr>
+          <w:ilvl w:val="0"/>
+          <w:numId w:val="0"/>
+        </w:numPr>
+        <w:spacing w:lineRule="auto" w:line="240" w:beforeAutospacing="0" w:before="0" w:after="240"/>
+        <w:ind w:left="1440" w:hanging="0"/>
+        <w:rPr/>
+      </w:pPr>
+      <w:r>
+        <w:rPr/>
+        <w:drawing>
+          <wp:anchor behindDoc="0" distT="0" distB="0" distL="0" distR="0" simplePos="0" locked="0" layoutInCell="0" allowOverlap="1" relativeHeight="10">
+            <wp:simplePos x="0" y="0"/>
+            <wp:positionH relativeFrom="column">
+              <wp:align>center</wp:align>
+            </wp:positionH>
+            <wp:positionV relativeFrom="paragraph">
+              <wp:posOffset>635</wp:posOffset>
+            </wp:positionV>
+            <wp:extent cx="4817110" cy="4900930"/>
+            <wp:effectExtent l="0" t="0" r="0" b="0"/>
+            <wp:wrapSquare wrapText="largest"/>
+            <wp:docPr id="1" name="Image3" descr=""/>
+            <wp:cNvGraphicFramePr>
+              <a:graphicFrameLocks xmlns:a="http://schemas.openxmlformats.org/drawingml/2006/main" noChangeAspect="1"/>
+            </wp:cNvGraphicFramePr>
+            <a:graphic xmlns:a="http://schemas.openxmlformats.org/drawingml/2006/main">
+              <a:graphicData uri="http://schemas.openxmlformats.org/drawingml/2006/picture">
+                <pic:pic xmlns:pic="http://schemas.openxmlformats.org/drawingml/2006/picture">
+                  <pic:nvPicPr>
+                    <pic:cNvPr id="1" name="Image3" descr=""/>
+                    <pic:cNvPicPr>
+                      <a:picLocks noChangeAspect="1" noChangeArrowheads="1"/>
+                    </pic:cNvPicPr>
+                  </pic:nvPicPr>
+                  <pic:blipFill>
+                    <a:blip r:embed="rId2"/>
+                    <a:stretch>
+                      <a:fillRect/>
+                    </a:stretch>
+                  </pic:blipFill>
+                  <pic:spPr bwMode="auto">
+                    <a:xfrm>
+                      <a:off x="0" y="0"/>
+                      <a:ext cx="4817110" cy="4900930"/>
+                    </a:xfrm>
+                    <a:prstGeom prst="rect">
+                      <a:avLst/>
+                    </a:prstGeom>
+                  </pic:spPr>
+                </pic:pic>
+              </a:graphicData>
+            </a:graphic>
+          </wp:anchor>
+        </w:drawing>
       </w:r>
     </w:p>
     <w:p>
@@ -528,7 +618,7 @@
             <wp:extent cx="4817110" cy="1711960"/>
             <wp:effectExtent l="0" t="0" r="0" b="0"/>
             <wp:wrapSquare wrapText="largest"/>
-            <wp:docPr id="1" name="Image2" descr=""/>
+            <wp:docPr id="2" name="Image2" descr=""/>
             <wp:cNvGraphicFramePr>
               <a:graphicFrameLocks xmlns:a="http://schemas.openxmlformats.org/drawingml/2006/main" noChangeAspect="1"/>
             </wp:cNvGraphicFramePr>
@@ -536,13 +626,13 @@
               <a:graphicData uri="http://schemas.openxmlformats.org/drawingml/2006/picture">
                 <pic:pic xmlns:pic="http://schemas.openxmlformats.org/drawingml/2006/picture">
                   <pic:nvPicPr>
-                    <pic:cNvPr id="1" name="Image2" descr=""/>
+                    <pic:cNvPr id="2" name="Image2" descr=""/>
                     <pic:cNvPicPr>
                       <a:picLocks noChangeAspect="1" noChangeArrowheads="1"/>
                     </pic:cNvPicPr>
                   </pic:nvPicPr>
                   <pic:blipFill>
-                    <a:blip r:embed="rId2"/>
+                    <a:blip r:embed="rId3"/>
                     <a:stretch>
                       <a:fillRect/>
                     </a:stretch>
@@ -561,68 +651,22 @@
             </a:graphic>
           </wp:anchor>
         </w:drawing>
+      </w:r>
+    </w:p>
+    <w:p>
+      <w:pPr>
+        <w:pStyle w:val="LOnormal"/>
+        <w:numPr>
+          <w:ilvl w:val="1"/>
+          <w:numId w:val="1"/>
+        </w:numPr>
+        <w:spacing w:lineRule="auto" w:line="240" w:beforeAutospacing="0" w:before="0" w:after="240"/>
+        <w:ind w:left="1440" w:hanging="360"/>
+        <w:rPr/>
+      </w:pPr>
+      <w:r>
         <w:drawing>
           <wp:anchor behindDoc="0" distT="0" distB="0" distL="0" distR="0" simplePos="0" locked="0" layoutInCell="0" allowOverlap="1" relativeHeight="3">
-            <wp:simplePos x="0" y="0"/>
-            <wp:positionH relativeFrom="column">
-              <wp:align>center</wp:align>
-            </wp:positionH>
-            <wp:positionV relativeFrom="paragraph">
-              <wp:posOffset>635</wp:posOffset>
-            </wp:positionV>
-            <wp:extent cx="4817110" cy="3648710"/>
-            <wp:effectExtent l="0" t="0" r="0" b="0"/>
-            <wp:wrapSquare wrapText="largest"/>
-            <wp:docPr id="2" name="Image3" descr=""/>
-            <wp:cNvGraphicFramePr>
-              <a:graphicFrameLocks xmlns:a="http://schemas.openxmlformats.org/drawingml/2006/main" noChangeAspect="1"/>
-            </wp:cNvGraphicFramePr>
-            <a:graphic xmlns:a="http://schemas.openxmlformats.org/drawingml/2006/main">
-              <a:graphicData uri="http://schemas.openxmlformats.org/drawingml/2006/picture">
-                <pic:pic xmlns:pic="http://schemas.openxmlformats.org/drawingml/2006/picture">
-                  <pic:nvPicPr>
-                    <pic:cNvPr id="2" name="Image3" descr=""/>
-                    <pic:cNvPicPr>
-                      <a:picLocks noChangeAspect="1" noChangeArrowheads="1"/>
-                    </pic:cNvPicPr>
-                  </pic:nvPicPr>
-                  <pic:blipFill>
-                    <a:blip r:embed="rId3"/>
-                    <a:stretch>
-                      <a:fillRect/>
-                    </a:stretch>
-                  </pic:blipFill>
-                  <pic:spPr bwMode="auto">
-                    <a:xfrm>
-                      <a:off x="0" y="0"/>
-                      <a:ext cx="4817110" cy="3648710"/>
-                    </a:xfrm>
-                    <a:prstGeom prst="rect">
-                      <a:avLst/>
-                    </a:prstGeom>
-                  </pic:spPr>
-                </pic:pic>
-              </a:graphicData>
-            </a:graphic>
-          </wp:anchor>
-        </w:drawing>
-      </w:r>
-    </w:p>
-    <w:p>
-      <w:pPr>
-        <w:pStyle w:val="LOnormal"/>
-        <w:numPr>
-          <w:ilvl w:val="1"/>
-          <w:numId w:val="1"/>
-        </w:numPr>
-        <w:spacing w:lineRule="auto" w:line="240" w:beforeAutospacing="0" w:before="0" w:after="240"/>
-        <w:ind w:left="1440" w:hanging="360"/>
-        <w:rPr/>
-      </w:pPr>
-      <w:r>
-        <w:rPr/>
-        <w:drawing>
-          <wp:anchor behindDoc="0" distT="0" distB="0" distL="0" distR="0" simplePos="0" locked="0" layoutInCell="0" allowOverlap="1" relativeHeight="4">
             <wp:simplePos x="0" y="0"/>
             <wp:positionH relativeFrom="column">
               <wp:align>center</wp:align>
@@ -693,15 +737,14 @@
         <w:rPr/>
       </w:pPr>
       <w:r>
-        <w:rPr/>
         <w:drawing>
-          <wp:anchor behindDoc="0" distT="0" distB="0" distL="0" distR="0" simplePos="0" locked="0" layoutInCell="0" allowOverlap="1" relativeHeight="5">
+          <wp:anchor behindDoc="0" distT="0" distB="0" distL="0" distR="0" simplePos="0" locked="0" layoutInCell="0" allowOverlap="1" relativeHeight="4">
             <wp:simplePos x="0" y="0"/>
             <wp:positionH relativeFrom="column">
-              <wp:align>center</wp:align>
+              <wp:posOffset>-99695</wp:posOffset>
             </wp:positionH>
             <wp:positionV relativeFrom="paragraph">
-              <wp:posOffset>635</wp:posOffset>
+              <wp:posOffset>-118745</wp:posOffset>
             </wp:positionV>
             <wp:extent cx="6106160" cy="3100070"/>
             <wp:effectExtent l="0" t="0" r="0" b="0"/>
@@ -808,7 +851,7 @@
       </w:pPr>
       <w:r>
         <w:drawing>
-          <wp:anchor behindDoc="0" distT="0" distB="0" distL="0" distR="0" simplePos="0" locked="0" layoutInCell="0" allowOverlap="1" relativeHeight="6">
+          <wp:anchor behindDoc="0" distT="0" distB="0" distL="0" distR="0" simplePos="0" locked="0" layoutInCell="0" allowOverlap="1" relativeHeight="5">
             <wp:simplePos x="0" y="0"/>
             <wp:positionH relativeFrom="column">
               <wp:align>center</wp:align>
@@ -902,7 +945,7 @@
       <w:r>
         <w:rPr/>
         <w:drawing>
-          <wp:anchor behindDoc="0" distT="0" distB="0" distL="0" distR="0" simplePos="0" locked="0" layoutInCell="0" allowOverlap="1" relativeHeight="7">
+          <wp:anchor behindDoc="0" distT="0" distB="0" distL="0" distR="0" simplePos="0" locked="0" layoutInCell="0" allowOverlap="1" relativeHeight="6">
             <wp:simplePos x="0" y="0"/>
             <wp:positionH relativeFrom="column">
               <wp:posOffset>-23495</wp:posOffset>
@@ -991,9 +1034,8 @@
         <w:rPr/>
       </w:pPr>
       <w:r>
-        <w:rPr/>
         <w:drawing>
-          <wp:anchor behindDoc="0" distT="0" distB="0" distL="0" distR="0" simplePos="0" locked="0" layoutInCell="0" allowOverlap="1" relativeHeight="8">
+          <wp:anchor behindDoc="0" distT="0" distB="0" distL="0" distR="0" simplePos="0" locked="0" layoutInCell="0" allowOverlap="1" relativeHeight="7">
             <wp:simplePos x="0" y="0"/>
             <wp:positionH relativeFrom="column">
               <wp:align>center</wp:align>
@@ -1087,7 +1129,7 @@
       </w:pPr>
       <w:r>
         <w:drawing>
-          <wp:anchor behindDoc="0" distT="0" distB="0" distL="0" distR="0" simplePos="0" locked="0" layoutInCell="0" allowOverlap="1" relativeHeight="9">
+          <wp:anchor behindDoc="0" distT="0" distB="0" distL="0" distR="0" simplePos="0" locked="0" layoutInCell="0" allowOverlap="1" relativeHeight="8">
             <wp:simplePos x="0" y="0"/>
             <wp:positionH relativeFrom="column">
               <wp:align>center</wp:align>
@@ -1154,7 +1196,7 @@
       <w:r>
         <w:rPr/>
         <w:drawing>
-          <wp:anchor behindDoc="0" distT="0" distB="0" distL="0" distR="0" simplePos="0" locked="0" layoutInCell="0" allowOverlap="1" relativeHeight="10">
+          <wp:anchor behindDoc="0" distT="0" distB="0" distL="0" distR="0" simplePos="0" locked="0" layoutInCell="0" allowOverlap="1" relativeHeight="9">
             <wp:simplePos x="0" y="0"/>
             <wp:positionH relativeFrom="column">
               <wp:align>center</wp:align>

</xml_diff>